<commit_message>
Filling out Setup Details for Project One and updating some additional itesm in the day one topics
</commit_message>
<xml_diff>
--- a/docs/Day_One.docx
+++ b/docs/Day_One.docx
@@ -7,6 +7,9 @@
         <w:pStyle w:val="Title"/>
       </w:pPr>
       <w:r>
+        <w:t xml:space="preserve">Spring Bootcamp </w:t>
+      </w:r>
+      <w:r>
         <w:t>Day One Topics and Goals</w:t>
       </w:r>
     </w:p>
@@ -55,19 +58,17 @@
         </w:numPr>
       </w:pPr>
       <w:r>
-        <w:t xml:space="preserve">Representational state transfer </w:t>
-      </w:r>
-      <w:proofErr w:type="gramStart"/>
-      <w:r>
-        <w:t>( IE</w:t>
-      </w:r>
-      <w:proofErr w:type="gramEnd"/>
-      <w:r>
-        <w:t xml:space="preserve"> </w:t>
+        <w:t xml:space="preserve">Representational state transfer (IE </w:t>
       </w:r>
       <w:proofErr w:type="spellStart"/>
       <w:r>
-        <w:t>gobblety</w:t>
+        <w:t>gobl</w:t>
+      </w:r>
+      <w:r>
+        <w:t>t</w:t>
+      </w:r>
+      <w:r>
+        <w:t>y</w:t>
       </w:r>
       <w:proofErr w:type="spellEnd"/>
       <w:r>
@@ -324,12 +325,27 @@
       <w:pPr>
         <w:pStyle w:val="ListParagraph"/>
         <w:numPr>
+          <w:ilvl w:val="2"/>
+          <w:numId w:val="2"/>
+        </w:numPr>
+      </w:pPr>
+      <w:r>
+        <w:t>Reflection</w:t>
+      </w:r>
+    </w:p>
+    <w:p>
+      <w:pPr>
+        <w:pStyle w:val="ListParagraph"/>
+        <w:numPr>
           <w:ilvl w:val="1"/>
           <w:numId w:val="2"/>
         </w:numPr>
       </w:pPr>
       <w:r>
-        <w:t>Java Reflection</w:t>
+        <w:t>Start.spring.io</w:t>
+      </w:r>
+      <w:r>
+        <w:t xml:space="preserve"> (see related create initial spring project with Spring IO documentation TBC)</w:t>
       </w:r>
     </w:p>
     <w:p>
@@ -341,8 +357,13 @@
         </w:numPr>
       </w:pPr>
       <w:r>
-        <w:t>Start.spring.io</w:t>
-      </w:r>
+        <w:t>@</w:t>
+      </w:r>
+      <w:proofErr w:type="spellStart"/>
+      <w:r>
+        <w:t>RestController</w:t>
+      </w:r>
+      <w:proofErr w:type="spellEnd"/>
     </w:p>
     <w:p>
       <w:pPr>
@@ -357,7 +378,7 @@
       </w:r>
       <w:proofErr w:type="spellStart"/>
       <w:r>
-        <w:t>RestController</w:t>
+        <w:t>ResourceMapping</w:t>
       </w:r>
       <w:proofErr w:type="spellEnd"/>
     </w:p>
@@ -374,7 +395,7 @@
       </w:r>
       <w:proofErr w:type="spellStart"/>
       <w:r>
-        <w:t>ResourceMapping</w:t>
+        <w:t>RequestParam</w:t>
       </w:r>
       <w:proofErr w:type="spellEnd"/>
     </w:p>
@@ -388,6 +409,63 @@
       </w:pPr>
       <w:r>
         <w:t>Advice: Taking Small Bites</w:t>
+      </w:r>
+    </w:p>
+    <w:p>
+      <w:pPr>
+        <w:pStyle w:val="ListParagraph"/>
+        <w:numPr>
+          <w:ilvl w:val="0"/>
+          <w:numId w:val="2"/>
+        </w:numPr>
+      </w:pPr>
+      <w:r>
+        <w:t xml:space="preserve">Logging with </w:t>
+      </w:r>
+      <w:proofErr w:type="spellStart"/>
+      <w:r>
+        <w:t>Logback</w:t>
+      </w:r>
+      <w:proofErr w:type="spellEnd"/>
+    </w:p>
+    <w:p>
+      <w:pPr>
+        <w:pStyle w:val="ListParagraph"/>
+        <w:numPr>
+          <w:ilvl w:val="1"/>
+          <w:numId w:val="2"/>
+        </w:numPr>
+      </w:pPr>
+      <w:r>
+        <w:t xml:space="preserve">Private static final LOG Logger = </w:t>
+      </w:r>
+      <w:proofErr w:type="spellStart"/>
+      <w:r>
+        <w:t>LoggerFactory.getLogger</w:t>
+      </w:r>
+      <w:proofErr w:type="spellEnd"/>
+      <w:r>
+        <w:t>(</w:t>
+      </w:r>
+      <w:proofErr w:type="spellStart"/>
+      <w:r>
+        <w:t>ThisObject.class</w:t>
+      </w:r>
+      <w:proofErr w:type="spellEnd"/>
+      <w:r>
+        <w:t>)</w:t>
+      </w:r>
+    </w:p>
+    <w:p>
+      <w:pPr>
+        <w:pStyle w:val="ListParagraph"/>
+        <w:numPr>
+          <w:ilvl w:val="1"/>
+          <w:numId w:val="2"/>
+        </w:numPr>
+      </w:pPr>
+      <w:r>
+        <w:t>Parameterized Logging statements with {}</w:t>
       </w:r>
     </w:p>
     <w:p/>
@@ -422,6 +500,7 @@
     </w:p>
     <w:p>
       <w:r>
+        <w:lastRenderedPageBreak/>
         <w:t>Understanding soap and rest</w:t>
       </w:r>
       <w:r>
@@ -443,21 +522,13 @@
       <w:r>
         <w:t xml:space="preserve">Building </w:t>
       </w:r>
-      <w:proofErr w:type="spellStart"/>
-      <w:r>
-        <w:t>Restfull</w:t>
-      </w:r>
-      <w:proofErr w:type="spellEnd"/>
-      <w:r>
-        <w:t xml:space="preserve"> web services with </w:t>
-      </w:r>
-      <w:proofErr w:type="gramStart"/>
-      <w:r>
-        <w:t>spring :</w:t>
-      </w:r>
-      <w:proofErr w:type="gramEnd"/>
-      <w:r>
-        <w:t xml:space="preserve"> </w:t>
+      <w:r>
+        <w:t>Restful</w:t>
+      </w:r>
+      <w:bookmarkStart w:id="0" w:name="_GoBack"/>
+      <w:bookmarkEnd w:id="0"/>
+      <w:r>
+        <w:t xml:space="preserve"> web services with spring : </w:t>
       </w:r>
       <w:hyperlink r:id="rId8" w:history="1">
         <w:r>
@@ -472,13 +543,10 @@
       <w:pPr>
         <w:pStyle w:val="Heading1"/>
       </w:pPr>
-      <w:bookmarkStart w:id="0" w:name="_GoBack"/>
-      <w:r>
-        <w:lastRenderedPageBreak/>
+      <w:r>
         <w:t>Goals</w:t>
       </w:r>
     </w:p>
-    <w:bookmarkEnd w:id="0"/>
     <w:p>
       <w:pPr>
         <w:pStyle w:val="ListParagraph"/>
@@ -548,15 +616,13 @@
         </w:numPr>
       </w:pPr>
       <w:r>
-        <w:t xml:space="preserve">Setup </w:t>
-      </w:r>
-      <w:proofErr w:type="spellStart"/>
-      <w:r>
-        <w:t>RestTemplate</w:t>
-      </w:r>
-      <w:proofErr w:type="spellEnd"/>
-      <w:r>
-        <w:t xml:space="preserve"> for Jenkins access</w:t>
+        <w:t>Setup Rest</w:t>
+      </w:r>
+      <w:r>
+        <w:t xml:space="preserve"> </w:t>
+      </w:r>
+      <w:r>
+        <w:t>Template for Jenkins access</w:t>
       </w:r>
     </w:p>
     <w:p>
@@ -587,19 +653,18 @@
           <w:numId w:val="4"/>
         </w:numPr>
       </w:pPr>
-      <w:proofErr w:type="spellStart"/>
-      <w:r>
-        <w:t>RestTemplate</w:t>
-      </w:r>
-      <w:proofErr w:type="spellEnd"/>
-      <w:r>
-        <w:t xml:space="preserve"> is a dead simple spring rest </w:t>
-      </w:r>
-      <w:proofErr w:type="spellStart"/>
-      <w:r>
-        <w:t>abstracation</w:t>
-      </w:r>
-      <w:proofErr w:type="spellEnd"/>
+      <w:r>
+        <w:t>Rest</w:t>
+      </w:r>
+      <w:r>
+        <w:t xml:space="preserve"> </w:t>
+      </w:r>
+      <w:r>
+        <w:t xml:space="preserve">Template is a dead simple spring rest </w:t>
+      </w:r>
+      <w:r>
+        <w:t>abstraction</w:t>
+      </w:r>
       <w:r>
         <w:t xml:space="preserve"> to be able to call rest services from your code. </w:t>
       </w:r>
@@ -1965,7 +2030,7 @@
 </file>
 
 <file path=customXml/itemProps1.xml><?xml version="1.0" encoding="utf-8"?>
-<ds:datastoreItem xmlns:ds="http://schemas.openxmlformats.org/officeDocument/2006/customXml" ds:itemID="{BC9F08FF-63DC-4277-B475-FAF854A96FA8}">
+<ds:datastoreItem xmlns:ds="http://schemas.openxmlformats.org/officeDocument/2006/customXml" ds:itemID="{987799F2-EBC0-414D-AD1C-A61490A625EE}">
   <ds:schemaRefs>
     <ds:schemaRef ds:uri="http://schemas.openxmlformats.org/officeDocument/2006/bibliography"/>
   </ds:schemaRefs>

</xml_diff>